<commit_message>
fsecond version Zoom bot trial v1.0.0
</commit_message>
<xml_diff>
--- a/ZoomBot/outlook sender v2/Outlook template.docx
+++ b/ZoomBot/outlook sender v2/Outlook template.docx
@@ -18,7 +18,7 @@
           <w:szCs w:val="24"/>
           <w:lang w:val="en-US" w:eastAsia="en-US"/>
         </w:rPr>
-        <w:t>Dear {</w:t>
+        <w:t xml:space="preserve">Dear </w:t>
       </w:r>
       <w:proofErr w:type="spellStart"/>
       <w:r>
@@ -31,15 +31,6 @@
         <w:t>Recipient_of_email</w:t>
       </w:r>
       <w:proofErr w:type="spellEnd"/>
-      <w:r>
-        <w:rPr>
-          <w:rFonts w:ascii="Franklin Gothic Book" w:hAnsi="Franklin Gothic Book"/>
-          <w:sz w:val="24"/>
-          <w:szCs w:val="24"/>
-          <w:lang w:val="en-US" w:eastAsia="en-US"/>
-        </w:rPr>
-        <w:t>}</w:t>
-      </w:r>
     </w:p>
     <w:p>
       <w:pPr>
@@ -487,7 +478,7 @@
             <w:tblGrid>
               <w:gridCol w:w="977"/>
               <w:gridCol w:w="1046"/>
-              <w:gridCol w:w="4804"/>
+              <w:gridCol w:w="4899"/>
             </w:tblGrid>
             <w:tr>
               <w:tc>
@@ -1600,7 +1591,17 @@
                       <w:szCs w:val="24"/>
                       <w:lang w:val="en-US" w:eastAsia="en-US"/>
                     </w:rPr>
-                    <w:t>Participants will be pre-assigned to six virtual breakout groups, each covering one strategic thrust: DIVE, Merlin, Marvel, Digital Security, DEW, and Public Communications.</w:t>
+                    <w:t xml:space="preserve">Participants will be pre-assigned to six virtual breakout groups, each covering one strategic </w:t>
+                  </w:r>
+                  <w:r>
+                    <w:rPr>
+                      <w:rFonts w:ascii="Franklin Gothic Book" w:hAnsi="Franklin Gothic Book"/>
+                      <w:sz w:val="24"/>
+                      <w:szCs w:val="24"/>
+                      <w:lang w:val="en-US" w:eastAsia="en-US"/>
+                    </w:rPr>
+                    <w:lastRenderedPageBreak/>
+                    <w:t>thrust: DIVE, Merlin, Marvel, Digital Security, DEW, and Public Communications.</w:t>
                   </w:r>
                 </w:p>
                 <w:p>
@@ -1655,6 +1656,7 @@
                       <w:szCs w:val="24"/>
                       <w:lang w:val="en-US" w:eastAsia="en-US"/>
                     </w:rPr>
+                    <w:lastRenderedPageBreak/>
                     <w:t>4.15pm</w:t>
                   </w:r>
                 </w:p>
@@ -1994,6 +1996,7 @@
                 <w:szCs w:val="24"/>
                 <w:lang w:val="en-US" w:eastAsia="en-US"/>
               </w:rPr>
+              <w:lastRenderedPageBreak/>
               <w:t>Attendees</w:t>
             </w:r>
           </w:p>
@@ -2136,6 +2139,7 @@
                 <w:lang w:eastAsia="en-US"/>
               </w:rPr>
             </w:pPr>
+            <w:proofErr w:type="spellStart"/>
             <w:r>
               <w:rPr>
                 <w:color w:val="000000"/>
@@ -2143,28 +2147,9 @@
                 <w:szCs w:val="20"/>
                 <w:lang w:eastAsia="en-US"/>
               </w:rPr>
-              <w:t>{</w:t>
-            </w:r>
-            <w:proofErr w:type="spellStart"/>
-            <w:r>
-              <w:rPr>
-                <w:color w:val="000000"/>
-                <w:sz w:val="20"/>
-                <w:szCs w:val="20"/>
-                <w:lang w:eastAsia="en-US"/>
-              </w:rPr>
               <w:t>Zoom_link</w:t>
             </w:r>
             <w:proofErr w:type="spellEnd"/>
-            <w:r>
-              <w:rPr>
-                <w:color w:val="000000"/>
-                <w:sz w:val="20"/>
-                <w:szCs w:val="20"/>
-                <w:lang w:eastAsia="en-US"/>
-              </w:rPr>
-              <w:t>}</w:t>
-            </w:r>
           </w:p>
           <w:p>
             <w:pPr>
@@ -2450,7 +2435,7 @@
       </w:pPr>
     </w:lvl>
   </w:abstractNum>
-  <w:num w:numId="1">
+  <w:num w:numId="1" w16cid:durableId="2111391423">
     <w:abstractNumId w:val="0"/>
     <w:lvlOverride w:ilvl="0">
       <w:startOverride w:val="1"/>

</xml_diff>